<commit_message>
Commencement de la présentation du dirigeant
</commit_message>
<xml_diff>
--- a/DOSSIER_de_votre_projet 2019.docx
+++ b/DOSSIER_de_votre_projet 2019.docx
@@ -11,7 +11,7 @@
           <w:noProof/>
         </w:rPr>
         <w:pict w14:anchorId="5C6AE35E">
-          <v:rect id="Rectangle 13" o:spid="_x0000_s1026" style="position:absolute;margin-left:1878.6pt;margin-top:448.5pt;width:515.25pt;height:302.25pt;z-index:251660800;visibility:visible;mso-position-horizontal:right;mso-position-horizontal-relative:margin;mso-position-vertical-relative:page" wrapcoords="0 0" o:gfxdata="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" filled="f" stroked="f">
+          <v:rect id="Rectangle 13" o:spid="_x0000_s1026" style="position:absolute;margin-left:2342.65pt;margin-top:448.5pt;width:515.25pt;height:302.25pt;z-index:251660800;visibility:visible;mso-position-horizontal:right;mso-position-horizontal-relative:margin;mso-position-vertical-relative:page" wrapcoords="0 0" o:gfxdata="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" filled="f" stroked="f">
             <v:textbox>
               <w:txbxContent>
                 <w:p>
@@ -48,6 +48,14 @@
                       <w:sz w:val="40"/>
                     </w:rPr>
                     <w:t>Noms, Prénoms :</w:t>
+                  </w:r>
+                  <w:r>
+                    <w:rPr>
+                      <w:rFonts w:asciiTheme="minorHAnsi" w:hAnsiTheme="minorHAnsi"/>
+                      <w:color w:val="FFFFFF"/>
+                      <w:sz w:val="40"/>
+                    </w:rPr>
+                    <w:t xml:space="preserve"> BOILLEY Richard, LEMOINE Alexandre</w:t>
                   </w:r>
                 </w:p>
                 <w:p>
@@ -121,6 +129,15 @@
                     </w:rPr>
                     <w:t>Nom de l’entreprise :</w:t>
                   </w:r>
+                  <w:r>
+                    <w:rPr>
+                      <w:rFonts w:asciiTheme="minorHAnsi" w:hAnsiTheme="minorHAnsi"/>
+                      <w:color w:val="FFFFFF"/>
+                      <w:sz w:val="32"/>
+                      <w:szCs w:val="32"/>
+                    </w:rPr>
+                    <w:t xml:space="preserve"> LARTIGUE INFORMATIQUE</w:t>
+                  </w:r>
                 </w:p>
                 <w:p>
                   <w:pPr>
@@ -174,16 +191,7 @@
                       <w:sz w:val="24"/>
                       <w:szCs w:val="24"/>
                     </w:rPr>
-                    <w:t>«</w:t>
-                  </w:r>
-                  <w:r>
-                    <w:rPr>
-                      <w:rFonts w:asciiTheme="minorHAnsi" w:hAnsiTheme="minorHAnsi"/>
-                      <w:color w:val="FFFFFF"/>
-                      <w:sz w:val="24"/>
-                      <w:szCs w:val="24"/>
-                    </w:rPr>
-                    <w:t>Date de réalisation du dossier »</w:t>
+                    <w:t>27 Mars 2019</w:t>
                   </w:r>
                 </w:p>
                 <w:p>
@@ -677,6 +685,15 @@
         </w:rPr>
         <w:t xml:space="preserve">Nom : </w:t>
       </w:r>
+      <w:r>
+        <w:rPr>
+          <w:rFonts w:ascii="Cambria" w:hAnsi="Cambria" w:cs="Arial"/>
+          <w:b/>
+          <w:bCs/>
+          <w:sz w:val="24"/>
+        </w:rPr>
+        <w:t>LARTIGUE</w:t>
+      </w:r>
     </w:p>
     <w:p>
       <w:pPr>
@@ -711,6 +728,15 @@
         </w:rPr>
         <w:t> :</w:t>
       </w:r>
+      <w:r>
+        <w:rPr>
+          <w:rFonts w:ascii="Cambria" w:hAnsi="Cambria" w:cs="Arial"/>
+          <w:b/>
+          <w:bCs/>
+          <w:sz w:val="24"/>
+        </w:rPr>
+        <w:t xml:space="preserve"> Fabrice</w:t>
+      </w:r>
     </w:p>
     <w:p>
       <w:pPr>
@@ -736,6 +762,15 @@
         </w:rPr>
         <w:t xml:space="preserve">Âge : </w:t>
       </w:r>
+      <w:r>
+        <w:rPr>
+          <w:rFonts w:ascii="Cambria" w:hAnsi="Cambria" w:cs="Arial"/>
+          <w:b/>
+          <w:bCs/>
+          <w:sz w:val="24"/>
+        </w:rPr>
+        <w:t>30 ans</w:t>
+      </w:r>
     </w:p>
     <w:p>
       <w:pPr>
@@ -760,6 +795,15 @@
           <w:sz w:val="24"/>
         </w:rPr>
         <w:t xml:space="preserve">Adresse : </w:t>
+      </w:r>
+      <w:r>
+        <w:rPr>
+          <w:rFonts w:ascii="Cambria" w:hAnsi="Cambria" w:cs="Arial"/>
+          <w:b/>
+          <w:bCs/>
+          <w:sz w:val="24"/>
+        </w:rPr>
+        <w:t>1 Allée Paulmy</w:t>
       </w:r>
     </w:p>
     <w:p>
@@ -798,6 +842,13 @@
           <w:rFonts w:ascii="Cambria" w:hAnsi="Cambria" w:cs="Arial"/>
           <w:sz w:val="24"/>
         </w:rPr>
+        <w:t>Bayonne</w:t>
+      </w:r>
+      <w:r>
+        <w:rPr>
+          <w:rFonts w:ascii="Cambria" w:hAnsi="Cambria" w:cs="Arial"/>
+          <w:sz w:val="24"/>
+        </w:rPr>
         <w:tab/>
       </w:r>
       <w:r>
@@ -809,6 +860,15 @@
         </w:rPr>
         <w:t xml:space="preserve"> Code postal : </w:t>
       </w:r>
+      <w:r>
+        <w:rPr>
+          <w:rFonts w:ascii="Cambria" w:hAnsi="Cambria" w:cs="Arial"/>
+          <w:b/>
+          <w:bCs/>
+          <w:sz w:val="24"/>
+        </w:rPr>
+        <w:t>64100</w:t>
+      </w:r>
     </w:p>
     <w:p>
       <w:pPr>
@@ -834,29 +894,58 @@
         </w:rPr>
         <w:t xml:space="preserve">Téléphone : </w:t>
       </w:r>
-    </w:p>
-    <w:p>
-      <w:pPr>
-        <w:tabs>
-          <w:tab w:val="right" w:leader="dot" w:pos="10120"/>
-        </w:tabs>
-        <w:ind w:left="448"/>
-        <w:jc w:val="both"/>
-        <w:rPr>
-          <w:rFonts w:ascii="Cambria" w:hAnsi="Cambria" w:cs="Arial"/>
-          <w:b/>
-          <w:bCs/>
-          <w:sz w:val="24"/>
-        </w:rPr>
-      </w:pPr>
-      <w:r>
-        <w:rPr>
-          <w:rFonts w:ascii="Cambria" w:hAnsi="Cambria" w:cs="Arial"/>
-          <w:b/>
-          <w:bCs/>
-          <w:sz w:val="24"/>
-        </w:rPr>
-        <w:t xml:space="preserve">E-mail : </w:t>
+      <w:r>
+        <w:rPr>
+          <w:rFonts w:ascii="Cambria" w:hAnsi="Cambria" w:cs="Arial"/>
+          <w:b/>
+          <w:bCs/>
+          <w:sz w:val="24"/>
+        </w:rPr>
+        <w:t>06 01 02 03 04</w:t>
+      </w:r>
+    </w:p>
+    <w:p>
+      <w:pPr>
+        <w:tabs>
+          <w:tab w:val="right" w:leader="dot" w:pos="10120"/>
+        </w:tabs>
+        <w:ind w:left="448"/>
+        <w:jc w:val="both"/>
+        <w:rPr>
+          <w:rFonts w:ascii="Cambria" w:hAnsi="Cambria" w:cs="Arial"/>
+          <w:b/>
+          <w:bCs/>
+          <w:sz w:val="24"/>
+        </w:rPr>
+      </w:pPr>
+      <w:proofErr w:type="gramStart"/>
+      <w:r>
+        <w:rPr>
+          <w:rFonts w:ascii="Cambria" w:hAnsi="Cambria" w:cs="Arial"/>
+          <w:b/>
+          <w:bCs/>
+          <w:sz w:val="24"/>
+        </w:rPr>
+        <w:t>E-mail</w:t>
+      </w:r>
+      <w:proofErr w:type="gramEnd"/>
+      <w:r>
+        <w:rPr>
+          <w:rFonts w:ascii="Cambria" w:hAnsi="Cambria" w:cs="Arial"/>
+          <w:b/>
+          <w:bCs/>
+          <w:sz w:val="24"/>
+        </w:rPr>
+        <w:t xml:space="preserve"> : </w:t>
+      </w:r>
+      <w:r>
+        <w:rPr>
+          <w:rFonts w:ascii="Cambria" w:hAnsi="Cambria" w:cs="Arial"/>
+          <w:b/>
+          <w:bCs/>
+          <w:sz w:val="24"/>
+        </w:rPr>
+        <w:t>fabrice.lartigue@gmail.com</w:t>
       </w:r>
     </w:p>
     <w:p>
@@ -999,7 +1088,7 @@
           <w:rFonts w:ascii="Cambria" w:hAnsi="Cambria" w:cs="Arial"/>
           <w:sz w:val="22"/>
         </w:rPr>
-        <w:sym w:font="Webdings" w:char="F063"/>
+        <w:sym w:font="Webdings" w:char="F061"/>
       </w:r>
       <w:r>
         <w:rPr>
@@ -1086,6 +1175,13 @@
         </w:rPr>
         <w:t> :</w:t>
       </w:r>
+      <w:r>
+        <w:rPr>
+          <w:rFonts w:ascii="Cambria" w:hAnsi="Cambria" w:cs="Arial"/>
+          <w:sz w:val="22"/>
+        </w:rPr>
+        <w:t xml:space="preserve"> </w:t>
+      </w:r>
     </w:p>
     <w:p>
       <w:pPr>
@@ -1174,6 +1270,8 @@
           <w:sz w:val="24"/>
         </w:rPr>
       </w:pPr>
+      <w:bookmarkStart w:id="0" w:name="_GoBack"/>
+      <w:bookmarkEnd w:id="0"/>
     </w:p>
     <w:p>
       <w:pPr>
@@ -3796,8 +3894,6 @@
         </w:rPr>
         <w:t xml:space="preserve"> et le document INSEE Première</w:t>
       </w:r>
-      <w:bookmarkStart w:id="0" w:name="_GoBack"/>
-      <w:bookmarkEnd w:id="0"/>
       <w:r>
         <w:rPr>
           <w:rFonts w:ascii="Arial" w:hAnsi="Arial" w:cs="Arial"/>
@@ -12973,7 +13069,10 @@
     <w:lsdException w:name="Table Subtle 2" w:semiHidden="1" w:unhideWhenUsed="1"/>
     <w:lsdException w:name="Table Web 1" w:semiHidden="1" w:unhideWhenUsed="1"/>
     <w:lsdException w:name="Table Web 2" w:semiHidden="1" w:unhideWhenUsed="1"/>
+    <w:lsdException w:name="Table Web 3" w:semiHidden="1" w:unhideWhenUsed="1"/>
+    <w:lsdException w:name="Table Theme" w:semiHidden="1" w:unhideWhenUsed="1"/>
     <w:lsdException w:name="No Spacing" w:qFormat="1"/>
+    <w:lsdException w:name="Light Shading"/>
     <w:lsdException w:name="Light List"/>
     <w:lsdException w:name="Light Grid"/>
     <w:lsdException w:name="Medium Shading 1"/>
@@ -14245,7 +14344,7 @@
 </file>
 
 <file path=customXml/itemProps1.xml><?xml version="1.0" encoding="utf-8"?>
-<ds:datastoreItem xmlns:ds="http://schemas.openxmlformats.org/officeDocument/2006/customXml" ds:itemID="{BCF66F53-CA0F-4465-B1CD-25E5C9A00A55}">
+<ds:datastoreItem xmlns:ds="http://schemas.openxmlformats.org/officeDocument/2006/customXml" ds:itemID="{7BF626D8-6838-4A13-984A-67ED1A4611DF}">
   <ds:schemaRefs>
     <ds:schemaRef ds:uri="http://schemas.openxmlformats.org/officeDocument/2006/bibliography"/>
   </ds:schemaRefs>

</xml_diff>

<commit_message>
Debut ajout aide Bultza
</commit_message>
<xml_diff>
--- a/DOSSIER_de_votre_projet 2019.docx
+++ b/DOSSIER_de_votre_projet 2019.docx
@@ -11,7 +11,7 @@
           <w:noProof/>
         </w:rPr>
         <w:pict w14:anchorId="5C6AE35E">
-          <v:rect id="Rectangle 13" o:spid="_x0000_s1026" style="position:absolute;margin-left:2342.65pt;margin-top:448.5pt;width:515.25pt;height:302.25pt;z-index:251660800;visibility:visible;mso-position-horizontal:right;mso-position-horizontal-relative:margin;mso-position-vertical-relative:page" wrapcoords="0 0" o:gfxdata="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" filled="f" stroked="f">
+          <v:rect id="Rectangle 13" o:spid="_x0000_s1026" style="position:absolute;margin-left:2806.7pt;margin-top:448.5pt;width:515.25pt;height:302.25pt;z-index:251660800;visibility:visible;mso-position-horizontal:right;mso-position-horizontal-relative:margin;mso-position-vertical-relative:page" wrapcoords="0 0" o:gfxdata="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" filled="f" stroked="f">
             <v:textbox>
               <w:txbxContent>
                 <w:p>
@@ -918,25 +918,14 @@
           <w:sz w:val="24"/>
         </w:rPr>
       </w:pPr>
-      <w:proofErr w:type="gramStart"/>
-      <w:r>
-        <w:rPr>
-          <w:rFonts w:ascii="Cambria" w:hAnsi="Cambria" w:cs="Arial"/>
-          <w:b/>
-          <w:bCs/>
-          <w:sz w:val="24"/>
-        </w:rPr>
-        <w:t>E-mail</w:t>
-      </w:r>
-      <w:proofErr w:type="gramEnd"/>
-      <w:r>
-        <w:rPr>
-          <w:rFonts w:ascii="Cambria" w:hAnsi="Cambria" w:cs="Arial"/>
-          <w:b/>
-          <w:bCs/>
-          <w:sz w:val="24"/>
-        </w:rPr>
-        <w:t xml:space="preserve"> : </w:t>
+      <w:r>
+        <w:rPr>
+          <w:rFonts w:ascii="Cambria" w:hAnsi="Cambria" w:cs="Arial"/>
+          <w:b/>
+          <w:bCs/>
+          <w:sz w:val="24"/>
+        </w:rPr>
+        <w:t xml:space="preserve">E-mail : </w:t>
       </w:r>
       <w:r>
         <w:rPr>
@@ -1270,8 +1259,6 @@
           <w:sz w:val="24"/>
         </w:rPr>
       </w:pPr>
-      <w:bookmarkStart w:id="0" w:name="_GoBack"/>
-      <w:bookmarkEnd w:id="0"/>
     </w:p>
     <w:p>
       <w:pPr>
@@ -2171,6 +2158,50 @@
                 <w:rFonts w:ascii="Cambria" w:hAnsi="Cambria" w:cs="Arial"/>
               </w:rPr>
             </w:pPr>
+            <w:r>
+              <w:rPr>
+                <w:rFonts w:ascii="Cambria" w:hAnsi="Cambria" w:cs="Arial"/>
+              </w:rPr>
+              <w:t xml:space="preserve">   </w:t>
+            </w:r>
+            <w:r>
+              <w:rPr>
+                <w:rFonts w:ascii="Cambria" w:hAnsi="Cambria" w:cs="Arial"/>
+              </w:rPr>
+              <w:t xml:space="preserve"> </w:t>
+            </w:r>
+            <w:bookmarkStart w:id="0" w:name="_GoBack"/>
+            <w:bookmarkEnd w:id="0"/>
+            <w:r>
+              <w:rPr>
+                <w:rFonts w:ascii="Cambria" w:hAnsi="Cambria" w:cs="Arial"/>
+              </w:rPr>
+              <w:t xml:space="preserve">  </w:t>
+            </w:r>
+            <w:r>
+              <w:rPr>
+                <w:rFonts w:ascii="Cambria" w:hAnsi="Cambria" w:cs="Arial"/>
+              </w:rPr>
+              <w:t>BULTZA</w:t>
+            </w:r>
+            <w:r>
+              <w:rPr>
+                <w:rFonts w:ascii="Cambria" w:hAnsi="Cambria" w:cs="Arial"/>
+              </w:rPr>
+              <w:t xml:space="preserve"> </w:t>
+            </w:r>
+            <w:r>
+              <w:rPr>
+                <w:rFonts w:ascii="Cambria" w:hAnsi="Cambria" w:cs="Arial"/>
+              </w:rPr>
+              <w:t>I</w:t>
+            </w:r>
+            <w:r>
+              <w:rPr>
+                <w:rFonts w:ascii="Cambria" w:hAnsi="Cambria" w:cs="Arial"/>
+              </w:rPr>
+              <w:t>nitiative pays basque</w:t>
+            </w:r>
           </w:p>
           <w:p>
             <w:pPr>
@@ -2201,6 +2232,56 @@
                 <w:rFonts w:ascii="Cambria" w:hAnsi="Cambria" w:cs="Arial"/>
               </w:rPr>
             </w:pPr>
+            <w:r>
+              <w:rPr>
+                <w:rFonts w:ascii="Cambria" w:hAnsi="Cambria" w:cs="Arial"/>
+              </w:rPr>
+              <w:t xml:space="preserve"> </w:t>
+            </w:r>
+          </w:p>
+          <w:p>
+            <w:pPr>
+              <w:jc w:val="both"/>
+              <w:rPr>
+                <w:rFonts w:ascii="Cambria" w:hAnsi="Cambria" w:cs="Arial"/>
+              </w:rPr>
+            </w:pPr>
+            <w:r>
+              <w:rPr>
+                <w:rFonts w:ascii="Cambria" w:hAnsi="Cambria" w:cs="Arial"/>
+              </w:rPr>
+              <w:t xml:space="preserve">Aide de reprise </w:t>
+            </w:r>
+            <w:r>
+              <w:rPr>
+                <w:rFonts w:ascii="Cambria" w:hAnsi="Cambria" w:cs="Arial"/>
+              </w:rPr>
+              <w:t>d’entreprise (</w:t>
+            </w:r>
+            <w:r>
+              <w:rPr>
+                <w:rFonts w:ascii="Cambria" w:hAnsi="Cambria" w:cs="Arial"/>
+              </w:rPr>
+              <w:t>renfort des</w:t>
+            </w:r>
+            <w:r>
+              <w:rPr>
+                <w:rFonts w:ascii="Cambria" w:hAnsi="Cambria" w:cs="Arial"/>
+              </w:rPr>
+              <w:t xml:space="preserve"> </w:t>
+            </w:r>
+            <w:r>
+              <w:rPr>
+                <w:rFonts w:ascii="Cambria" w:hAnsi="Cambria" w:cs="Arial"/>
+              </w:rPr>
+              <w:t>fonds de l’entreprise</w:t>
+            </w:r>
+            <w:r>
+              <w:rPr>
+                <w:rFonts w:ascii="Cambria" w:hAnsi="Cambria" w:cs="Arial"/>
+              </w:rPr>
+              <w:t>)</w:t>
+            </w:r>
           </w:p>
         </w:tc>
         <w:tc>
@@ -2216,6 +2297,20 @@
               </w:rPr>
             </w:pPr>
           </w:p>
+          <w:p>
+            <w:pPr>
+              <w:jc w:val="both"/>
+              <w:rPr>
+                <w:rFonts w:ascii="Cambria" w:hAnsi="Cambria" w:cs="Arial"/>
+              </w:rPr>
+            </w:pPr>
+            <w:r>
+              <w:rPr>
+                <w:rFonts w:ascii="Cambria" w:hAnsi="Cambria" w:cs="Arial"/>
+              </w:rPr>
+              <w:t xml:space="preserve">         Oui</w:t>
+            </w:r>
+          </w:p>
         </w:tc>
         <w:tc>
           <w:tcPr>
@@ -2230,6 +2325,20 @@
               </w:rPr>
             </w:pPr>
           </w:p>
+          <w:p>
+            <w:pPr>
+              <w:jc w:val="both"/>
+              <w:rPr>
+                <w:rFonts w:ascii="Cambria" w:hAnsi="Cambria" w:cs="Arial"/>
+              </w:rPr>
+            </w:pPr>
+            <w:r>
+              <w:rPr>
+                <w:rFonts w:ascii="Cambria" w:hAnsi="Cambria" w:cs="Arial"/>
+              </w:rPr>
+              <w:t xml:space="preserve">        Non</w:t>
+            </w:r>
+          </w:p>
         </w:tc>
         <w:tc>
           <w:tcPr>
@@ -2243,6 +2352,32 @@
                 <w:rFonts w:ascii="Cambria" w:hAnsi="Cambria" w:cs="Arial"/>
               </w:rPr>
             </w:pPr>
+          </w:p>
+          <w:p>
+            <w:pPr>
+              <w:jc w:val="both"/>
+              <w:rPr>
+                <w:rFonts w:ascii="Cambria" w:hAnsi="Cambria" w:cs="Arial"/>
+              </w:rPr>
+            </w:pPr>
+            <w:r>
+              <w:rPr>
+                <w:rFonts w:ascii="Cambria" w:hAnsi="Cambria" w:cs="Arial"/>
+              </w:rPr>
+              <w:t xml:space="preserve">      </w:t>
+            </w:r>
+            <w:r>
+              <w:rPr>
+                <w:rFonts w:ascii="Cambria" w:hAnsi="Cambria" w:cs="Arial"/>
+              </w:rPr>
+              <w:t xml:space="preserve"> </w:t>
+            </w:r>
+            <w:r>
+              <w:rPr>
+                <w:rFonts w:ascii="Cambria" w:hAnsi="Cambria" w:cs="Arial"/>
+              </w:rPr>
+              <w:t>Non</w:t>
+            </w:r>
           </w:p>
         </w:tc>
       </w:tr>
@@ -14344,7 +14479,7 @@
 </file>
 
 <file path=customXml/itemProps1.xml><?xml version="1.0" encoding="utf-8"?>
-<ds:datastoreItem xmlns:ds="http://schemas.openxmlformats.org/officeDocument/2006/customXml" ds:itemID="{7BF626D8-6838-4A13-984A-67ED1A4611DF}">
+<ds:datastoreItem xmlns:ds="http://schemas.openxmlformats.org/officeDocument/2006/customXml" ds:itemID="{E0DCF79F-A768-439E-A225-1B237E619971}">
   <ds:schemaRefs>
     <ds:schemaRef ds:uri="http://schemas.openxmlformats.org/officeDocument/2006/bibliography"/>
   </ds:schemaRefs>

</xml_diff>

<commit_message>
Ajout de calcul sur excel
</commit_message>
<xml_diff>
--- a/DOSSIER_de_votre_projet 2019.docx
+++ b/DOSSIER_de_votre_projet 2019.docx
@@ -2093,7 +2093,6 @@
               </w:rPr>
               <w:t xml:space="preserve">En </w:t>
             </w:r>
-            <w:proofErr w:type="spellStart"/>
             <w:r>
               <w:rPr>
                 <w:rFonts w:ascii="Cambria" w:hAnsi="Cambria" w:cs="Arial"/>
@@ -2101,9 +2100,8 @@
                 <w:color w:val="FFFFFF"/>
                 <w:sz w:val="24"/>
               </w:rPr>
-              <w:t>négocia-tion</w:t>
+              <w:t>négociation</w:t>
             </w:r>
-            <w:proofErr w:type="spellEnd"/>
           </w:p>
         </w:tc>
         <w:tc>
@@ -2170,8 +2168,6 @@
               </w:rPr>
               <w:t xml:space="preserve"> </w:t>
             </w:r>
-            <w:bookmarkStart w:id="0" w:name="_GoBack"/>
-            <w:bookmarkEnd w:id="0"/>
             <w:r>
               <w:rPr>
                 <w:rFonts w:ascii="Cambria" w:hAnsi="Cambria" w:cs="Arial"/>
@@ -2534,6 +2530,8 @@
                 <w:rFonts w:ascii="Cambria" w:hAnsi="Cambria" w:cs="Arial"/>
               </w:rPr>
             </w:pPr>
+            <w:bookmarkStart w:id="0" w:name="_GoBack"/>
+            <w:bookmarkEnd w:id="0"/>
           </w:p>
         </w:tc>
         <w:tc>
@@ -13607,7 +13605,6 @@
   <w:style w:type="character" w:default="1" w:styleId="Policepardfaut">
     <w:name w:val="Default Paragraph Font"/>
     <w:uiPriority w:val="1"/>
-    <w:semiHidden/>
     <w:unhideWhenUsed/>
   </w:style>
   <w:style w:type="table" w:default="1" w:styleId="TableauNormal">
@@ -14479,7 +14476,7 @@
 </file>
 
 <file path=customXml/itemProps1.xml><?xml version="1.0" encoding="utf-8"?>
-<ds:datastoreItem xmlns:ds="http://schemas.openxmlformats.org/officeDocument/2006/customXml" ds:itemID="{E0DCF79F-A768-439E-A225-1B237E619971}">
+<ds:datastoreItem xmlns:ds="http://schemas.openxmlformats.org/officeDocument/2006/customXml" ds:itemID="{C52E6EC0-2D3D-4194-9A78-86E176CD3D53}">
   <ds:schemaRefs>
     <ds:schemaRef ds:uri="http://schemas.openxmlformats.org/officeDocument/2006/bibliography"/>
   </ds:schemaRefs>

</xml_diff>